<commit_message>
Alteração E organizando UC
Organizando o diretório e fazendo correção nas especificação dos requisitos.
</commit_message>
<xml_diff>
--- a/requisitos/Especificação Caso de uso UC4 – Realizar Venda.docx
+++ b/requisitos/Especificação Caso de uso UC4 – Realizar Venda.docx
@@ -1,6 +1,6 @@
 
 <file path=word/document.xml><?xml version="1.0" encoding="utf-8"?>
-<w:document xmlns:wpc="http://schemas.microsoft.com/office/word/2010/wordprocessingCanvas" xmlns:mc="http://schemas.openxmlformats.org/markup-compatibility/2006" xmlns:o="urn:schemas-microsoft-com:office:office" xmlns:r="http://schemas.openxmlformats.org/officeDocument/2006/relationships" xmlns:m="http://schemas.openxmlformats.org/officeDocument/2006/math" xmlns:v="urn:schemas-microsoft-com:vml" xmlns:wp14="http://schemas.microsoft.com/office/word/2010/wordprocessingDrawing" xmlns:wp="http://schemas.openxmlformats.org/drawingml/2006/wordprocessingDrawing" xmlns:w10="urn:schemas-microsoft-com:office:word" xmlns:w="http://schemas.openxmlformats.org/wordprocessingml/2006/main" xmlns:w14="http://schemas.microsoft.com/office/word/2010/wordml" xmlns:w15="http://schemas.microsoft.com/office/word/2012/wordml" xmlns:wpg="http://schemas.microsoft.com/office/word/2010/wordprocessingGroup" xmlns:wpi="http://schemas.microsoft.com/office/word/2010/wordprocessingInk" xmlns:wne="http://schemas.microsoft.com/office/word/2006/wordml" xmlns:wps="http://schemas.microsoft.com/office/word/2010/wordprocessingShape" mc:Ignorable="w14 w15 wp14">
+<w:document xmlns:wpc="http://schemas.microsoft.com/office/word/2010/wordprocessingCanvas" xmlns:cx="http://schemas.microsoft.com/office/drawing/2014/chartex" xmlns:cx1="http://schemas.microsoft.com/office/drawing/2015/9/8/chartex" xmlns:cx2="http://schemas.microsoft.com/office/drawing/2015/10/21/chartex" xmlns:cx3="http://schemas.microsoft.com/office/drawing/2016/5/9/chartex" xmlns:cx4="http://schemas.microsoft.com/office/drawing/2016/5/10/chartex" xmlns:cx5="http://schemas.microsoft.com/office/drawing/2016/5/11/chartex" xmlns:cx6="http://schemas.microsoft.com/office/drawing/2016/5/12/chartex" xmlns:cx7="http://schemas.microsoft.com/office/drawing/2016/5/13/chartex" xmlns:cx8="http://schemas.microsoft.com/office/drawing/2016/5/14/chartex" xmlns:mc="http://schemas.openxmlformats.org/markup-compatibility/2006" xmlns:aink="http://schemas.microsoft.com/office/drawing/2016/ink" xmlns:am3d="http://schemas.microsoft.com/office/drawing/2017/model3d" xmlns:o="urn:schemas-microsoft-com:office:office" xmlns:r="http://schemas.openxmlformats.org/officeDocument/2006/relationships" xmlns:m="http://schemas.openxmlformats.org/officeDocument/2006/math" xmlns:v="urn:schemas-microsoft-com:vml" xmlns:wp14="http://schemas.microsoft.com/office/word/2010/wordprocessingDrawing" xmlns:wp="http://schemas.openxmlformats.org/drawingml/2006/wordprocessingDrawing" xmlns:w10="urn:schemas-microsoft-com:office:word" xmlns:w="http://schemas.openxmlformats.org/wordprocessingml/2006/main" xmlns:w14="http://schemas.microsoft.com/office/word/2010/wordml" xmlns:w15="http://schemas.microsoft.com/office/word/2012/wordml" xmlns:w16cid="http://schemas.microsoft.com/office/word/2016/wordml/cid" xmlns:w16se="http://schemas.microsoft.com/office/word/2015/wordml/symex" xmlns:wpg="http://schemas.microsoft.com/office/word/2010/wordprocessingGroup" xmlns:wpi="http://schemas.microsoft.com/office/word/2010/wordprocessingInk" xmlns:wne="http://schemas.microsoft.com/office/word/2006/wordml" xmlns:wps="http://schemas.microsoft.com/office/word/2010/wordprocessingShape" mc:Ignorable="w14 w15 w16se w16cid wp14">
   <w:body>
     <w:p>
       <w:pPr>
@@ -12,6 +12,8 @@
       </w:pPr>
       <w:bookmarkStart w:id="0" w:name="_Toc425054503"/>
       <w:bookmarkStart w:id="1" w:name="_Toc423410237"/>
+      <w:bookmarkStart w:id="2" w:name="_Hlk508872357"/>
+      <w:bookmarkEnd w:id="2"/>
       <w:r>
         <w:rPr>
           <w:rFonts w:cs="Arial"/>
@@ -19,12 +21,21 @@
         </w:rPr>
         <w:t xml:space="preserve">Projeto </w:t>
       </w:r>
+      <w:proofErr w:type="spellStart"/>
       <w:r>
         <w:rPr>
           <w:rFonts w:cs="Arial"/>
           <w:lang w:val="pt-BR"/>
         </w:rPr>
-        <w:t>Smart Sales</w:t>
+        <w:t>Smart</w:t>
+      </w:r>
+      <w:proofErr w:type="spellEnd"/>
+      <w:r>
+        <w:rPr>
+          <w:rFonts w:cs="Arial"/>
+          <w:lang w:val="pt-BR"/>
+        </w:rPr>
+        <w:t xml:space="preserve"> Sales</w:t>
       </w:r>
     </w:p>
     <w:p>
@@ -35,7 +46,6 @@
           <w:lang w:val="pt-BR"/>
         </w:rPr>
       </w:pPr>
-      <w:bookmarkStart w:id="2" w:name="_GoBack"/>
       <w:r>
         <w:rPr>
           <w:rFonts w:cs="Arial"/>
@@ -82,7 +92,6 @@
       <w:bookmarkStart w:id="3" w:name="_Toc350264729"/>
       <w:bookmarkStart w:id="4" w:name="_Toc425054504"/>
       <w:bookmarkStart w:id="5" w:name="_Toc423410238"/>
-      <w:bookmarkEnd w:id="2"/>
       <w:r>
         <w:rPr>
           <w:rFonts w:cs="Arial"/>
@@ -236,10 +245,18 @@
         <w:t>usuário</w:t>
       </w:r>
       <w:r>
-        <w:t xml:space="preserve"> e senha</w:t>
-      </w:r>
-      <w:r>
-        <w:t xml:space="preserve">(UC8-Autenticar Usuário). </w:t>
+        <w:t xml:space="preserve"> e </w:t>
+      </w:r>
+      <w:proofErr w:type="gramStart"/>
+      <w:r>
+        <w:t>senha</w:t>
+      </w:r>
+      <w:r>
+        <w:t>(</w:t>
+      </w:r>
+      <w:proofErr w:type="gramEnd"/>
+      <w:r>
+        <w:t xml:space="preserve">UC8-Autenticar Usuário). </w:t>
       </w:r>
       <w:r>
         <w:t xml:space="preserve">O </w:t>
@@ -282,6 +299,7 @@
       </w:pPr>
       <w:r>
         <w:rPr>
+          <w:noProof/>
           <w:lang w:val="pt-BR"/>
         </w:rPr>
         <w:drawing>
@@ -477,7 +495,7 @@
         <w:rPr>
           <w:lang w:val="pt-BR"/>
         </w:rPr>
-        <w:t>.</w:t>
+        <w:t>;</w:t>
       </w:r>
     </w:p>
     <w:p>
@@ -501,7 +519,7 @@
         <w:rPr>
           <w:lang w:val="pt-BR"/>
         </w:rPr>
-        <w:t>.</w:t>
+        <w:t>;</w:t>
       </w:r>
     </w:p>
     <w:p>
@@ -520,7 +538,7 @@
           <w:lang w:val="pt-BR"/>
         </w:rPr>
         <w:lastRenderedPageBreak/>
-        <w:t>Ao clicar ENTER após inserir, quantidade ou valor unitário, o produto irá para a tabela embaixo.</w:t>
+        <w:t>Tipo de Preço: Selecionar A vista, ou A Prazo ou Revenda</w:t>
       </w:r>
     </w:p>
     <w:p>
@@ -538,7 +556,31 @@
         <w:rPr>
           <w:lang w:val="pt-BR"/>
         </w:rPr>
-        <w:t>Atualizar Subtotais e Total a cada inclusão ou exclusão do Produto.</w:t>
+        <w:t>No botão existente em Funcionário irá para o UC5 – Ver vendedores</w:t>
+      </w:r>
+      <w:r>
+        <w:rPr>
+          <w:lang w:val="pt-BR"/>
+        </w:rPr>
+        <w:t>, retornando o id e nome do vendedor,</w:t>
+      </w:r>
+      <w:r>
+        <w:rPr>
+          <w:lang w:val="pt-BR"/>
+        </w:rPr>
+        <w:t xml:space="preserve"> </w:t>
+      </w:r>
+      <w:r>
+        <w:rPr>
+          <w:lang w:val="pt-BR"/>
+        </w:rPr>
+        <w:t>preenchido em seus devidos campos</w:t>
+      </w:r>
+      <w:r>
+        <w:rPr>
+          <w:lang w:val="pt-BR"/>
+        </w:rPr>
+        <w:t>;</w:t>
       </w:r>
     </w:p>
     <w:p>
@@ -556,7 +598,49 @@
         <w:rPr>
           <w:lang w:val="pt-BR"/>
         </w:rPr>
-        <w:t>Produto estando na tabela clicando em cima dele, ele sai da tabela e volta para campos para ser apagado ou editado sua quantidade ou valor unitário.</w:t>
+        <w:t xml:space="preserve">No botão existente em </w:t>
+      </w:r>
+      <w:r>
+        <w:rPr>
+          <w:lang w:val="pt-BR"/>
+        </w:rPr>
+        <w:t xml:space="preserve">Cliente </w:t>
+      </w:r>
+      <w:r>
+        <w:rPr>
+          <w:lang w:val="pt-BR"/>
+        </w:rPr>
+        <w:t>irá para o UC</w:t>
+      </w:r>
+      <w:r>
+        <w:rPr>
+          <w:lang w:val="pt-BR"/>
+        </w:rPr>
+        <w:t>6</w:t>
+      </w:r>
+      <w:r>
+        <w:rPr>
+          <w:lang w:val="pt-BR"/>
+        </w:rPr>
+        <w:t xml:space="preserve"> – Ver</w:t>
+      </w:r>
+      <w:r>
+        <w:rPr>
+          <w:lang w:val="pt-BR"/>
+        </w:rPr>
+        <w:t xml:space="preserve"> Clientes, retornando id, e nome do cliente</w:t>
+      </w:r>
+      <w:r>
+        <w:rPr>
+          <w:lang w:val="pt-BR"/>
+        </w:rPr>
+        <w:t xml:space="preserve">, </w:t>
+      </w:r>
+      <w:r>
+        <w:rPr>
+          <w:lang w:val="pt-BR"/>
+        </w:rPr>
+        <w:t>preenchido em seus devidos campos;</w:t>
       </w:r>
     </w:p>
     <w:p>
@@ -574,7 +658,49 @@
         <w:rPr>
           <w:lang w:val="pt-BR"/>
         </w:rPr>
-        <w:t>No campo cupom deve aparecer o número único do pedido que está sendo gerado.</w:t>
+        <w:t xml:space="preserve">No botão existente em </w:t>
+      </w:r>
+      <w:r>
+        <w:rPr>
+          <w:lang w:val="pt-BR"/>
+        </w:rPr>
+        <w:t>Produto</w:t>
+      </w:r>
+      <w:r>
+        <w:rPr>
+          <w:lang w:val="pt-BR"/>
+        </w:rPr>
+        <w:t xml:space="preserve"> irá para o UC</w:t>
+      </w:r>
+      <w:r>
+        <w:rPr>
+          <w:lang w:val="pt-BR"/>
+        </w:rPr>
+        <w:t>7</w:t>
+      </w:r>
+      <w:r>
+        <w:rPr>
+          <w:lang w:val="pt-BR"/>
+        </w:rPr>
+        <w:t xml:space="preserve"> – Ver</w:t>
+      </w:r>
+      <w:r>
+        <w:rPr>
+          <w:lang w:val="pt-BR"/>
+        </w:rPr>
+        <w:t xml:space="preserve"> Produtos</w:t>
+      </w:r>
+      <w:r>
+        <w:rPr>
+          <w:lang w:val="pt-BR"/>
+        </w:rPr>
+        <w:t xml:space="preserve">, retornando id, nome, valor unitário, </w:t>
+      </w:r>
+      <w:r>
+        <w:rPr>
+          <w:lang w:val="pt-BR"/>
+        </w:rPr>
+        <w:t>preenchido em seus devidos campos;</w:t>
       </w:r>
     </w:p>
     <w:p>
@@ -592,7 +718,13 @@
         <w:rPr>
           <w:lang w:val="pt-BR"/>
         </w:rPr>
-        <w:t>Clicando em novo deve zerar todos os campos.</w:t>
+        <w:t>Ao clicar ENTER após inserir, quantidade ou valor unitário, o produto irá para a tabela embaixo</w:t>
+      </w:r>
+      <w:r>
+        <w:rPr>
+          <w:lang w:val="pt-BR"/>
+        </w:rPr>
+        <w:t>;</w:t>
       </w:r>
     </w:p>
     <w:p>
@@ -610,8 +742,113 @@
         <w:rPr>
           <w:lang w:val="pt-BR"/>
         </w:rPr>
-        <w:t>Permiti a edição da tela parcelamento caso seja cartão.</w:t>
-      </w:r>
+        <w:t>Atualizar Subtotais e Total a cada inclusão ou exclusão do Produto</w:t>
+      </w:r>
+      <w:r>
+        <w:rPr>
+          <w:lang w:val="pt-BR"/>
+        </w:rPr>
+        <w:t>;</w:t>
+      </w:r>
+    </w:p>
+    <w:p>
+      <w:pPr>
+        <w:pStyle w:val="Ttulo3"/>
+        <w:ind w:left="993" w:hanging="596"/>
+      </w:pPr>
+      <w:r>
+        <w:t>Usuário preencheu todos os campos e está finalizando a venda</w:t>
+      </w:r>
+      <w:r>
+        <w:t>. S</w:t>
+      </w:r>
+      <w:r>
+        <w:t>eque a ilustração n</w:t>
+      </w:r>
+      <w:r>
+        <w:t>a Interface</w:t>
+      </w:r>
+      <w:r>
+        <w:t xml:space="preserve"> </w:t>
+      </w:r>
+      <w:bookmarkStart w:id="15" w:name="_GoBack"/>
+      <w:bookmarkEnd w:id="15"/>
+      <w:r>
+        <w:t>3 a</w:t>
+      </w:r>
+      <w:r>
+        <w:t xml:space="preserve"> seguir:</w:t>
+      </w:r>
+    </w:p>
+    <w:p>
+      <w:pPr>
+        <w:pStyle w:val="PargrafodaLista"/>
+        <w:rPr>
+          <w:lang w:val="pt-BR"/>
+        </w:rPr>
+      </w:pPr>
+      <w:r>
+        <w:rPr>
+          <w:noProof/>
+          <w:lang w:val="pt-BR"/>
+        </w:rPr>
+        <w:drawing>
+          <wp:inline distT="0" distB="0" distL="0" distR="0" wp14:anchorId="7CF25A24" wp14:editId="787912C8">
+            <wp:extent cx="6324600" cy="3609975"/>
+            <wp:effectExtent l="0" t="0" r="0" b="9525"/>
+            <wp:docPr id="1" name="Imagem 1"/>
+            <wp:cNvGraphicFramePr>
+              <a:graphicFrameLocks xmlns:a="http://schemas.openxmlformats.org/drawingml/2006/main" noChangeAspect="1"/>
+            </wp:cNvGraphicFramePr>
+            <a:graphic xmlns:a="http://schemas.openxmlformats.org/drawingml/2006/main">
+              <a:graphicData uri="http://schemas.openxmlformats.org/drawingml/2006/picture">
+                <pic:pic xmlns:pic="http://schemas.openxmlformats.org/drawingml/2006/picture">
+                  <pic:nvPicPr>
+                    <pic:cNvPr id="0" name="Picture 1"/>
+                    <pic:cNvPicPr>
+                      <a:picLocks noChangeAspect="1" noChangeArrowheads="1"/>
+                    </pic:cNvPicPr>
+                  </pic:nvPicPr>
+                  <pic:blipFill>
+                    <a:blip r:embed="rId10">
+                      <a:extLst>
+                        <a:ext uri="{28A0092B-C50C-407E-A947-70E740481C1C}">
+                          <a14:useLocalDpi xmlns:a14="http://schemas.microsoft.com/office/drawing/2010/main" val="0"/>
+                        </a:ext>
+                      </a:extLst>
+                    </a:blip>
+                    <a:srcRect/>
+                    <a:stretch>
+                      <a:fillRect/>
+                    </a:stretch>
+                  </pic:blipFill>
+                  <pic:spPr bwMode="auto">
+                    <a:xfrm>
+                      <a:off x="0" y="0"/>
+                      <a:ext cx="6324600" cy="3609975"/>
+                    </a:xfrm>
+                    <a:prstGeom prst="rect">
+                      <a:avLst/>
+                    </a:prstGeom>
+                    <a:noFill/>
+                    <a:ln>
+                      <a:noFill/>
+                    </a:ln>
+                  </pic:spPr>
+                </pic:pic>
+              </a:graphicData>
+            </a:graphic>
+          </wp:inline>
+        </w:drawing>
+      </w:r>
+    </w:p>
+    <w:p>
+      <w:pPr>
+        <w:pStyle w:val="PargrafodaLista"/>
+        <w:rPr>
+          <w:lang w:val="pt-BR"/>
+        </w:rPr>
+      </w:pPr>
     </w:p>
     <w:p>
       <w:pPr>
@@ -628,20 +865,158 @@
         <w:rPr>
           <w:lang w:val="pt-BR"/>
         </w:rPr>
-        <w:t>Gerar parcelas automaticamente considerando as entradas e permitindo a edição desses valores.</w:t>
+        <w:t>Produto estando na tabela clicando em cima dele, ele sai da tabela e volta para campos para ser apagado ou editado sua quantidade ou valor unitári</w:t>
+      </w:r>
+      <w:r>
+        <w:rPr>
+          <w:lang w:val="pt-BR"/>
+        </w:rPr>
+        <w:t>o.</w:t>
       </w:r>
     </w:p>
     <w:p>
       <w:pPr>
         <w:pStyle w:val="PargrafodaLista"/>
+        <w:numPr>
+          <w:ilvl w:val="0"/>
+          <w:numId w:val="44"/>
+        </w:numPr>
+        <w:rPr>
+          <w:lang w:val="pt-BR"/>
+        </w:rPr>
+      </w:pPr>
+      <w:r>
+        <w:rPr>
+          <w:lang w:val="pt-BR"/>
+        </w:rPr>
+        <w:t>No campo cupom deve aparecer o número único do pedido que está sendo gerado</w:t>
+      </w:r>
+      <w:r>
+        <w:rPr>
+          <w:lang w:val="pt-BR"/>
+        </w:rPr>
+        <w:t>;</w:t>
+      </w:r>
+    </w:p>
+    <w:p>
+      <w:pPr>
+        <w:pStyle w:val="PargrafodaLista"/>
+        <w:numPr>
+          <w:ilvl w:val="0"/>
+          <w:numId w:val="44"/>
+        </w:numPr>
+        <w:rPr>
+          <w:lang w:val="pt-BR"/>
+        </w:rPr>
+      </w:pPr>
+      <w:r>
+        <w:rPr>
+          <w:lang w:val="pt-BR"/>
+        </w:rPr>
+        <w:t>Clicando em novo deve zerar todos os campos</w:t>
+      </w:r>
+      <w:r>
+        <w:rPr>
+          <w:lang w:val="pt-BR"/>
+        </w:rPr>
+        <w:t>;</w:t>
+      </w:r>
+    </w:p>
+    <w:p>
+      <w:pPr>
+        <w:pStyle w:val="PargrafodaLista"/>
+        <w:numPr>
+          <w:ilvl w:val="0"/>
+          <w:numId w:val="44"/>
+        </w:numPr>
+        <w:rPr>
+          <w:lang w:val="pt-BR"/>
+        </w:rPr>
+      </w:pPr>
+      <w:r>
+        <w:rPr>
+          <w:lang w:val="pt-BR"/>
+        </w:rPr>
+        <w:t>Permiti a edição da tela parcelamento caso seja cartão</w:t>
+      </w:r>
+      <w:r>
+        <w:rPr>
+          <w:lang w:val="pt-BR"/>
+        </w:rPr>
+        <w:t>;</w:t>
+      </w:r>
+    </w:p>
+    <w:p>
+      <w:pPr>
+        <w:pStyle w:val="PargrafodaLista"/>
+        <w:numPr>
+          <w:ilvl w:val="0"/>
+          <w:numId w:val="44"/>
+        </w:numPr>
+        <w:rPr>
+          <w:lang w:val="pt-BR"/>
+        </w:rPr>
+      </w:pPr>
+      <w:r>
+        <w:rPr>
+          <w:lang w:val="pt-BR"/>
+        </w:rPr>
+        <w:t>Se colocar desconto em porcentagem deve ser novamente calculado o total, desconto adicionado diretamente ao valor total da compra.</w:t>
+      </w:r>
+    </w:p>
+    <w:p>
+      <w:pPr>
+        <w:pStyle w:val="PargrafodaLista"/>
+        <w:numPr>
+          <w:ilvl w:val="0"/>
+          <w:numId w:val="44"/>
+        </w:numPr>
+        <w:rPr>
+          <w:lang w:val="pt-BR"/>
+        </w:rPr>
+      </w:pPr>
+      <w:r>
+        <w:rPr>
+          <w:lang w:val="pt-BR"/>
+        </w:rPr>
+        <w:t>Gerar parcelas automaticamente considerando as entradas e permitindo a edição desses valores</w:t>
+      </w:r>
+      <w:r>
+        <w:rPr>
+          <w:lang w:val="pt-BR"/>
+        </w:rPr>
+        <w:t>;</w:t>
+      </w:r>
+    </w:p>
+    <w:p>
+      <w:pPr>
+        <w:pStyle w:val="PargrafodaLista"/>
+        <w:numPr>
+          <w:ilvl w:val="0"/>
+          <w:numId w:val="44"/>
+        </w:numPr>
+        <w:rPr>
+          <w:lang w:val="pt-BR"/>
+        </w:rPr>
+      </w:pPr>
+      <w:r>
+        <w:rPr>
+          <w:lang w:val="pt-BR"/>
+        </w:rPr>
+        <w:t>Cancelar sai da venda que estava sendo realizada;</w:t>
+      </w:r>
+    </w:p>
+    <w:p>
+      <w:pPr>
+        <w:pStyle w:val="PargrafodaLista"/>
         <w:rPr>
           <w:lang w:val="pt-BR"/>
         </w:rPr>
       </w:pPr>
     </w:p>
     <w:sectPr>
-      <w:headerReference w:type="default" r:id="rId10"/>
-      <w:footerReference w:type="default" r:id="rId11"/>
+      <w:headerReference w:type="default" r:id="rId11"/>
+      <w:footerReference w:type="default" r:id="rId12"/>
       <w:endnotePr>
         <w:numFmt w:val="decimal"/>
       </w:endnotePr>
@@ -654,7 +1029,7 @@
 </file>
 
 <file path=word/endnotes.xml><?xml version="1.0" encoding="utf-8"?>
-<w:endnotes xmlns:wpc="http://schemas.microsoft.com/office/word/2010/wordprocessingCanvas" xmlns:mc="http://schemas.openxmlformats.org/markup-compatibility/2006" xmlns:o="urn:schemas-microsoft-com:office:office" xmlns:r="http://schemas.openxmlformats.org/officeDocument/2006/relationships" xmlns:m="http://schemas.openxmlformats.org/officeDocument/2006/math" xmlns:v="urn:schemas-microsoft-com:vml" xmlns:wp14="http://schemas.microsoft.com/office/word/2010/wordprocessingDrawing" xmlns:wp="http://schemas.openxmlformats.org/drawingml/2006/wordprocessingDrawing" xmlns:w10="urn:schemas-microsoft-com:office:word" xmlns:w="http://schemas.openxmlformats.org/wordprocessingml/2006/main" xmlns:w14="http://schemas.microsoft.com/office/word/2010/wordml" xmlns:w15="http://schemas.microsoft.com/office/word/2012/wordml" xmlns:wpg="http://schemas.microsoft.com/office/word/2010/wordprocessingGroup" xmlns:wpi="http://schemas.microsoft.com/office/word/2010/wordprocessingInk" xmlns:wne="http://schemas.microsoft.com/office/word/2006/wordml" xmlns:wps="http://schemas.microsoft.com/office/word/2010/wordprocessingShape" mc:Ignorable="w14 w15 wp14">
+<w:endnotes xmlns:wpc="http://schemas.microsoft.com/office/word/2010/wordprocessingCanvas" xmlns:cx="http://schemas.microsoft.com/office/drawing/2014/chartex" xmlns:cx1="http://schemas.microsoft.com/office/drawing/2015/9/8/chartex" xmlns:cx2="http://schemas.microsoft.com/office/drawing/2015/10/21/chartex" xmlns:cx3="http://schemas.microsoft.com/office/drawing/2016/5/9/chartex" xmlns:cx4="http://schemas.microsoft.com/office/drawing/2016/5/10/chartex" xmlns:cx5="http://schemas.microsoft.com/office/drawing/2016/5/11/chartex" xmlns:cx6="http://schemas.microsoft.com/office/drawing/2016/5/12/chartex" xmlns:cx7="http://schemas.microsoft.com/office/drawing/2016/5/13/chartex" xmlns:cx8="http://schemas.microsoft.com/office/drawing/2016/5/14/chartex" xmlns:mc="http://schemas.openxmlformats.org/markup-compatibility/2006" xmlns:aink="http://schemas.microsoft.com/office/drawing/2016/ink" xmlns:am3d="http://schemas.microsoft.com/office/drawing/2017/model3d" xmlns:o="urn:schemas-microsoft-com:office:office" xmlns:r="http://schemas.openxmlformats.org/officeDocument/2006/relationships" xmlns:m="http://schemas.openxmlformats.org/officeDocument/2006/math" xmlns:v="urn:schemas-microsoft-com:vml" xmlns:wp14="http://schemas.microsoft.com/office/word/2010/wordprocessingDrawing" xmlns:wp="http://schemas.openxmlformats.org/drawingml/2006/wordprocessingDrawing" xmlns:w10="urn:schemas-microsoft-com:office:word" xmlns:w="http://schemas.openxmlformats.org/wordprocessingml/2006/main" xmlns:w14="http://schemas.microsoft.com/office/word/2010/wordml" xmlns:w15="http://schemas.microsoft.com/office/word/2012/wordml" xmlns:w16cid="http://schemas.microsoft.com/office/word/2016/wordml/cid" xmlns:w16se="http://schemas.microsoft.com/office/word/2015/wordml/symex" xmlns:wpg="http://schemas.microsoft.com/office/word/2010/wordprocessingGroup" xmlns:wpi="http://schemas.microsoft.com/office/word/2010/wordprocessingInk" xmlns:wne="http://schemas.microsoft.com/office/word/2006/wordml" xmlns:wps="http://schemas.microsoft.com/office/word/2010/wordprocessingShape" mc:Ignorable="w14 w15 w16se w16cid wp14">
   <w:endnote w:type="separator" w:id="-1">
     <w:p>
       <w:r>
@@ -673,7 +1048,7 @@
 </file>
 
 <file path=word/footer1.xml><?xml version="1.0" encoding="utf-8"?>
-<w:ftr xmlns:wpc="http://schemas.microsoft.com/office/word/2010/wordprocessingCanvas" xmlns:mc="http://schemas.openxmlformats.org/markup-compatibility/2006" xmlns:o="urn:schemas-microsoft-com:office:office" xmlns:r="http://schemas.openxmlformats.org/officeDocument/2006/relationships" xmlns:m="http://schemas.openxmlformats.org/officeDocument/2006/math" xmlns:v="urn:schemas-microsoft-com:vml" xmlns:wp14="http://schemas.microsoft.com/office/word/2010/wordprocessingDrawing" xmlns:wp="http://schemas.openxmlformats.org/drawingml/2006/wordprocessingDrawing" xmlns:w10="urn:schemas-microsoft-com:office:word" xmlns:w="http://schemas.openxmlformats.org/wordprocessingml/2006/main" xmlns:w14="http://schemas.microsoft.com/office/word/2010/wordml" xmlns:w15="http://schemas.microsoft.com/office/word/2012/wordml" xmlns:wpg="http://schemas.microsoft.com/office/word/2010/wordprocessingGroup" xmlns:wpi="http://schemas.microsoft.com/office/word/2010/wordprocessingInk" xmlns:wne="http://schemas.microsoft.com/office/word/2006/wordml" xmlns:wps="http://schemas.microsoft.com/office/word/2010/wordprocessingShape" mc:Ignorable="w14 w15 wp14">
+<w:ftr xmlns:wpc="http://schemas.microsoft.com/office/word/2010/wordprocessingCanvas" xmlns:cx="http://schemas.microsoft.com/office/drawing/2014/chartex" xmlns:cx1="http://schemas.microsoft.com/office/drawing/2015/9/8/chartex" xmlns:cx2="http://schemas.microsoft.com/office/drawing/2015/10/21/chartex" xmlns:cx3="http://schemas.microsoft.com/office/drawing/2016/5/9/chartex" xmlns:cx4="http://schemas.microsoft.com/office/drawing/2016/5/10/chartex" xmlns:cx5="http://schemas.microsoft.com/office/drawing/2016/5/11/chartex" xmlns:cx6="http://schemas.microsoft.com/office/drawing/2016/5/12/chartex" xmlns:cx7="http://schemas.microsoft.com/office/drawing/2016/5/13/chartex" xmlns:cx8="http://schemas.microsoft.com/office/drawing/2016/5/14/chartex" xmlns:mc="http://schemas.openxmlformats.org/markup-compatibility/2006" xmlns:aink="http://schemas.microsoft.com/office/drawing/2016/ink" xmlns:am3d="http://schemas.microsoft.com/office/drawing/2017/model3d" xmlns:o="urn:schemas-microsoft-com:office:office" xmlns:r="http://schemas.openxmlformats.org/officeDocument/2006/relationships" xmlns:m="http://schemas.openxmlformats.org/officeDocument/2006/math" xmlns:v="urn:schemas-microsoft-com:vml" xmlns:wp14="http://schemas.microsoft.com/office/word/2010/wordprocessingDrawing" xmlns:wp="http://schemas.openxmlformats.org/drawingml/2006/wordprocessingDrawing" xmlns:w10="urn:schemas-microsoft-com:office:word" xmlns:w="http://schemas.openxmlformats.org/wordprocessingml/2006/main" xmlns:w14="http://schemas.microsoft.com/office/word/2010/wordml" xmlns:w15="http://schemas.microsoft.com/office/word/2012/wordml" xmlns:w16cid="http://schemas.microsoft.com/office/word/2016/wordml/cid" xmlns:w16se="http://schemas.microsoft.com/office/word/2015/wordml/symex" xmlns:wpg="http://schemas.microsoft.com/office/word/2010/wordprocessingGroup" xmlns:wpi="http://schemas.microsoft.com/office/word/2010/wordprocessingInk" xmlns:wne="http://schemas.microsoft.com/office/word/2006/wordml" xmlns:wps="http://schemas.microsoft.com/office/word/2010/wordprocessingShape" mc:Ignorable="w14 w15 w16se w16cid wp14">
   <w:tbl>
     <w:tblPr>
       <w:tblW w:w="0" w:type="auto"/>
@@ -761,11 +1136,19 @@
             </w:rPr>
             <w:t xml:space="preserve">Sistema </w:t>
           </w:r>
+          <w:proofErr w:type="spellStart"/>
           <w:r>
             <w:rPr>
               <w:lang w:val="pt-BR"/>
             </w:rPr>
-            <w:t>Smart Sales</w:t>
+            <w:t>Smart</w:t>
+          </w:r>
+          <w:proofErr w:type="spellEnd"/>
+          <w:r>
+            <w:rPr>
+              <w:lang w:val="pt-BR"/>
+            </w:rPr>
+            <w:t xml:space="preserve"> Sales</w:t>
           </w:r>
           <w:r>
             <w:rPr>
@@ -834,7 +1217,7 @@
               <w:noProof/>
               <w:lang w:val="pt-BR"/>
             </w:rPr>
-            <w:t>1</w:t>
+            <w:t>2</w:t>
           </w:r>
           <w:r>
             <w:rPr>
@@ -856,7 +1239,7 @@
 </file>
 
 <file path=word/footnotes.xml><?xml version="1.0" encoding="utf-8"?>
-<w:footnotes xmlns:wpc="http://schemas.microsoft.com/office/word/2010/wordprocessingCanvas" xmlns:mc="http://schemas.openxmlformats.org/markup-compatibility/2006" xmlns:o="urn:schemas-microsoft-com:office:office" xmlns:r="http://schemas.openxmlformats.org/officeDocument/2006/relationships" xmlns:m="http://schemas.openxmlformats.org/officeDocument/2006/math" xmlns:v="urn:schemas-microsoft-com:vml" xmlns:wp14="http://schemas.microsoft.com/office/word/2010/wordprocessingDrawing" xmlns:wp="http://schemas.openxmlformats.org/drawingml/2006/wordprocessingDrawing" xmlns:w10="urn:schemas-microsoft-com:office:word" xmlns:w="http://schemas.openxmlformats.org/wordprocessingml/2006/main" xmlns:w14="http://schemas.microsoft.com/office/word/2010/wordml" xmlns:w15="http://schemas.microsoft.com/office/word/2012/wordml" xmlns:wpg="http://schemas.microsoft.com/office/word/2010/wordprocessingGroup" xmlns:wpi="http://schemas.microsoft.com/office/word/2010/wordprocessingInk" xmlns:wne="http://schemas.microsoft.com/office/word/2006/wordml" xmlns:wps="http://schemas.microsoft.com/office/word/2010/wordprocessingShape" mc:Ignorable="w14 w15 wp14">
+<w:footnotes xmlns:wpc="http://schemas.microsoft.com/office/word/2010/wordprocessingCanvas" xmlns:cx="http://schemas.microsoft.com/office/drawing/2014/chartex" xmlns:cx1="http://schemas.microsoft.com/office/drawing/2015/9/8/chartex" xmlns:cx2="http://schemas.microsoft.com/office/drawing/2015/10/21/chartex" xmlns:cx3="http://schemas.microsoft.com/office/drawing/2016/5/9/chartex" xmlns:cx4="http://schemas.microsoft.com/office/drawing/2016/5/10/chartex" xmlns:cx5="http://schemas.microsoft.com/office/drawing/2016/5/11/chartex" xmlns:cx6="http://schemas.microsoft.com/office/drawing/2016/5/12/chartex" xmlns:cx7="http://schemas.microsoft.com/office/drawing/2016/5/13/chartex" xmlns:cx8="http://schemas.microsoft.com/office/drawing/2016/5/14/chartex" xmlns:mc="http://schemas.openxmlformats.org/markup-compatibility/2006" xmlns:aink="http://schemas.microsoft.com/office/drawing/2016/ink" xmlns:am3d="http://schemas.microsoft.com/office/drawing/2017/model3d" xmlns:o="urn:schemas-microsoft-com:office:office" xmlns:r="http://schemas.openxmlformats.org/officeDocument/2006/relationships" xmlns:m="http://schemas.openxmlformats.org/officeDocument/2006/math" xmlns:v="urn:schemas-microsoft-com:vml" xmlns:wp14="http://schemas.microsoft.com/office/word/2010/wordprocessingDrawing" xmlns:wp="http://schemas.openxmlformats.org/drawingml/2006/wordprocessingDrawing" xmlns:w10="urn:schemas-microsoft-com:office:word" xmlns:w="http://schemas.openxmlformats.org/wordprocessingml/2006/main" xmlns:w14="http://schemas.microsoft.com/office/word/2010/wordml" xmlns:w15="http://schemas.microsoft.com/office/word/2012/wordml" xmlns:w16cid="http://schemas.microsoft.com/office/word/2016/wordml/cid" xmlns:w16se="http://schemas.microsoft.com/office/word/2015/wordml/symex" xmlns:wpg="http://schemas.microsoft.com/office/word/2010/wordprocessingGroup" xmlns:wpi="http://schemas.microsoft.com/office/word/2010/wordprocessingInk" xmlns:wne="http://schemas.microsoft.com/office/word/2006/wordml" xmlns:wps="http://schemas.microsoft.com/office/word/2010/wordprocessingShape" mc:Ignorable="w14 w15 w16se w16cid wp14">
   <w:footnote w:type="separator" w:id="-1">
     <w:p>
       <w:r>
@@ -875,7 +1258,7 @@
 </file>
 
 <file path=word/header1.xml><?xml version="1.0" encoding="utf-8"?>
-<w:hdr xmlns:wpc="http://schemas.microsoft.com/office/word/2010/wordprocessingCanvas" xmlns:mc="http://schemas.openxmlformats.org/markup-compatibility/2006" xmlns:o="urn:schemas-microsoft-com:office:office" xmlns:r="http://schemas.openxmlformats.org/officeDocument/2006/relationships" xmlns:m="http://schemas.openxmlformats.org/officeDocument/2006/math" xmlns:v="urn:schemas-microsoft-com:vml" xmlns:wp14="http://schemas.microsoft.com/office/word/2010/wordprocessingDrawing" xmlns:wp="http://schemas.openxmlformats.org/drawingml/2006/wordprocessingDrawing" xmlns:w10="urn:schemas-microsoft-com:office:word" xmlns:w="http://schemas.openxmlformats.org/wordprocessingml/2006/main" xmlns:w14="http://schemas.microsoft.com/office/word/2010/wordml" xmlns:w15="http://schemas.microsoft.com/office/word/2012/wordml" xmlns:wpg="http://schemas.microsoft.com/office/word/2010/wordprocessingGroup" xmlns:wpi="http://schemas.microsoft.com/office/word/2010/wordprocessingInk" xmlns:wne="http://schemas.microsoft.com/office/word/2006/wordml" xmlns:wps="http://schemas.microsoft.com/office/word/2010/wordprocessingShape" mc:Ignorable="w14 w15 wp14">
+<w:hdr xmlns:wpc="http://schemas.microsoft.com/office/word/2010/wordprocessingCanvas" xmlns:cx="http://schemas.microsoft.com/office/drawing/2014/chartex" xmlns:cx1="http://schemas.microsoft.com/office/drawing/2015/9/8/chartex" xmlns:cx2="http://schemas.microsoft.com/office/drawing/2015/10/21/chartex" xmlns:cx3="http://schemas.microsoft.com/office/drawing/2016/5/9/chartex" xmlns:cx4="http://schemas.microsoft.com/office/drawing/2016/5/10/chartex" xmlns:cx5="http://schemas.microsoft.com/office/drawing/2016/5/11/chartex" xmlns:cx6="http://schemas.microsoft.com/office/drawing/2016/5/12/chartex" xmlns:cx7="http://schemas.microsoft.com/office/drawing/2016/5/13/chartex" xmlns:cx8="http://schemas.microsoft.com/office/drawing/2016/5/14/chartex" xmlns:mc="http://schemas.openxmlformats.org/markup-compatibility/2006" xmlns:aink="http://schemas.microsoft.com/office/drawing/2016/ink" xmlns:am3d="http://schemas.microsoft.com/office/drawing/2017/model3d" xmlns:o="urn:schemas-microsoft-com:office:office" xmlns:r="http://schemas.openxmlformats.org/officeDocument/2006/relationships" xmlns:m="http://schemas.openxmlformats.org/officeDocument/2006/math" xmlns:v="urn:schemas-microsoft-com:vml" xmlns:wp14="http://schemas.microsoft.com/office/word/2010/wordprocessingDrawing" xmlns:wp="http://schemas.openxmlformats.org/drawingml/2006/wordprocessingDrawing" xmlns:w10="urn:schemas-microsoft-com:office:word" xmlns:w="http://schemas.openxmlformats.org/wordprocessingml/2006/main" xmlns:w14="http://schemas.microsoft.com/office/word/2010/wordml" xmlns:w15="http://schemas.microsoft.com/office/word/2012/wordml" xmlns:w16cid="http://schemas.microsoft.com/office/word/2016/wordml/cid" xmlns:w16se="http://schemas.microsoft.com/office/word/2015/wordml/symex" xmlns:wpg="http://schemas.microsoft.com/office/word/2010/wordprocessingGroup" xmlns:wpi="http://schemas.microsoft.com/office/word/2010/wordprocessingInk" xmlns:wne="http://schemas.microsoft.com/office/word/2006/wordml" xmlns:wps="http://schemas.microsoft.com/office/word/2010/wordprocessingShape" mc:Ignorable="w14 w15 w16se w16cid wp14">
   <w:tbl>
     <w:tblPr>
       <w:tblW w:w="0" w:type="auto"/>
@@ -928,11 +1311,19 @@
             </w:rPr>
             <w:t xml:space="preserve">rojeto </w:t>
           </w:r>
+          <w:proofErr w:type="spellStart"/>
           <w:r>
             <w:rPr>
               <w:lang w:val="pt-BR"/>
             </w:rPr>
-            <w:t>Smart Sales</w:t>
+            <w:t>Smart</w:t>
+          </w:r>
+          <w:proofErr w:type="spellEnd"/>
+          <w:r>
+            <w:rPr>
+              <w:lang w:val="pt-BR"/>
+            </w:rPr>
+            <w:t xml:space="preserve"> Sales</w:t>
           </w:r>
         </w:p>
       </w:tc>
@@ -1035,7 +1426,7 @@
 </file>
 
 <file path=word/numbering.xml><?xml version="1.0" encoding="utf-8"?>
-<w:numbering xmlns:wpc="http://schemas.microsoft.com/office/word/2010/wordprocessingCanvas" xmlns:mc="http://schemas.openxmlformats.org/markup-compatibility/2006" xmlns:o="urn:schemas-microsoft-com:office:office" xmlns:r="http://schemas.openxmlformats.org/officeDocument/2006/relationships" xmlns:m="http://schemas.openxmlformats.org/officeDocument/2006/math" xmlns:v="urn:schemas-microsoft-com:vml" xmlns:wp14="http://schemas.microsoft.com/office/word/2010/wordprocessingDrawing" xmlns:wp="http://schemas.openxmlformats.org/drawingml/2006/wordprocessingDrawing" xmlns:w10="urn:schemas-microsoft-com:office:word" xmlns:w="http://schemas.openxmlformats.org/wordprocessingml/2006/main" xmlns:w14="http://schemas.microsoft.com/office/word/2010/wordml" xmlns:w15="http://schemas.microsoft.com/office/word/2012/wordml" xmlns:wpg="http://schemas.microsoft.com/office/word/2010/wordprocessingGroup" xmlns:wpi="http://schemas.microsoft.com/office/word/2010/wordprocessingInk" xmlns:wne="http://schemas.microsoft.com/office/word/2006/wordml" xmlns:wps="http://schemas.microsoft.com/office/word/2010/wordprocessingShape" mc:Ignorable="w14 w15 wp14">
+<w:numbering xmlns:wpc="http://schemas.microsoft.com/office/word/2010/wordprocessingCanvas" xmlns:cx="http://schemas.microsoft.com/office/drawing/2014/chartex" xmlns:cx1="http://schemas.microsoft.com/office/drawing/2015/9/8/chartex" xmlns:cx2="http://schemas.microsoft.com/office/drawing/2015/10/21/chartex" xmlns:cx3="http://schemas.microsoft.com/office/drawing/2016/5/9/chartex" xmlns:cx4="http://schemas.microsoft.com/office/drawing/2016/5/10/chartex" xmlns:cx5="http://schemas.microsoft.com/office/drawing/2016/5/11/chartex" xmlns:cx6="http://schemas.microsoft.com/office/drawing/2016/5/12/chartex" xmlns:cx7="http://schemas.microsoft.com/office/drawing/2016/5/13/chartex" xmlns:cx8="http://schemas.microsoft.com/office/drawing/2016/5/14/chartex" xmlns:mc="http://schemas.openxmlformats.org/markup-compatibility/2006" xmlns:aink="http://schemas.microsoft.com/office/drawing/2016/ink" xmlns:am3d="http://schemas.microsoft.com/office/drawing/2017/model3d" xmlns:o="urn:schemas-microsoft-com:office:office" xmlns:r="http://schemas.openxmlformats.org/officeDocument/2006/relationships" xmlns:m="http://schemas.openxmlformats.org/officeDocument/2006/math" xmlns:v="urn:schemas-microsoft-com:vml" xmlns:wp14="http://schemas.microsoft.com/office/word/2010/wordprocessingDrawing" xmlns:wp="http://schemas.openxmlformats.org/drawingml/2006/wordprocessingDrawing" xmlns:w10="urn:schemas-microsoft-com:office:word" xmlns:w="http://schemas.openxmlformats.org/wordprocessingml/2006/main" xmlns:w14="http://schemas.microsoft.com/office/word/2010/wordml" xmlns:w15="http://schemas.microsoft.com/office/word/2012/wordml" xmlns:w16cid="http://schemas.microsoft.com/office/word/2016/wordml/cid" xmlns:w16se="http://schemas.microsoft.com/office/word/2015/wordml/symex" xmlns:wpg="http://schemas.microsoft.com/office/word/2010/wordprocessingGroup" xmlns:wpi="http://schemas.microsoft.com/office/word/2010/wordprocessingInk" xmlns:wne="http://schemas.microsoft.com/office/word/2006/wordml" xmlns:wps="http://schemas.microsoft.com/office/word/2010/wordprocessingShape" mc:Ignorable="w14 w15 w16se w16cid wp14">
   <w:abstractNum w:abstractNumId="0" w15:restartNumberingAfterBreak="0">
     <w:nsid w:val="FFFFFFFB"/>
     <w:multiLevelType w:val="multilevel"/>
@@ -2286,7 +2677,7 @@
 </file>
 
 <file path=word/styles.xml><?xml version="1.0" encoding="utf-8"?>
-<w:styles xmlns:mc="http://schemas.openxmlformats.org/markup-compatibility/2006" xmlns:r="http://schemas.openxmlformats.org/officeDocument/2006/relationships" xmlns:w="http://schemas.openxmlformats.org/wordprocessingml/2006/main" xmlns:w14="http://schemas.microsoft.com/office/word/2010/wordml" xmlns:w15="http://schemas.microsoft.com/office/word/2012/wordml" mc:Ignorable="w14 w15">
+<w:styles xmlns:mc="http://schemas.openxmlformats.org/markup-compatibility/2006" xmlns:r="http://schemas.openxmlformats.org/officeDocument/2006/relationships" xmlns:w="http://schemas.openxmlformats.org/wordprocessingml/2006/main" xmlns:w14="http://schemas.microsoft.com/office/word/2010/wordml" xmlns:w15="http://schemas.microsoft.com/office/word/2012/wordml" xmlns:w16cid="http://schemas.microsoft.com/office/word/2016/wordml/cid" xmlns:w16se="http://schemas.microsoft.com/office/word/2015/wordml/symex" mc:Ignorable="w14 w15 w16se w16cid">
   <w:docDefaults>
     <w:rPrDefault>
       <w:rPr>
@@ -2296,7 +2687,7 @@
     </w:rPrDefault>
     <w:pPrDefault/>
   </w:docDefaults>
-  <w:latentStyles w:defLockedState="0" w:defUIPriority="0" w:defSemiHidden="0" w:defUnhideWhenUsed="0" w:defQFormat="0" w:count="371">
+  <w:latentStyles w:defLockedState="0" w:defUIPriority="0" w:defSemiHidden="0" w:defUnhideWhenUsed="0" w:defQFormat="0" w:count="375">
     <w:lsdException w:name="Normal" w:qFormat="1"/>
     <w:lsdException w:name="heading 1" w:qFormat="1"/>
     <w:lsdException w:name="heading 2" w:qFormat="1"/>
@@ -2396,7 +2787,6 @@
     <w:lsdException w:name="HTML Sample" w:semiHidden="1" w:unhideWhenUsed="1"/>
     <w:lsdException w:name="HTML Typewriter" w:semiHidden="1" w:unhideWhenUsed="1"/>
     <w:lsdException w:name="HTML Variable" w:semiHidden="1" w:unhideWhenUsed="1"/>
-    <w:lsdException w:name="Normal Table" w:semiHidden="1" w:unhideWhenUsed="1"/>
     <w:lsdException w:name="annotation subject" w:semiHidden="1" w:unhideWhenUsed="1"/>
     <w:lsdException w:name="No List" w:semiHidden="1" w:unhideWhenUsed="1"/>
     <w:lsdException w:name="Outline List 1" w:semiHidden="1" w:unhideWhenUsed="1"/>
@@ -2440,10 +2830,8 @@
     <w:lsdException w:name="Table Elegant" w:semiHidden="1" w:unhideWhenUsed="1"/>
     <w:lsdException w:name="Table Professional" w:semiHidden="1" w:unhideWhenUsed="1"/>
     <w:lsdException w:name="Table Subtle 1" w:semiHidden="1" w:unhideWhenUsed="1"/>
-    <w:lsdException w:name="Table Subtle 2" w:semiHidden="1" w:unhideWhenUsed="1"/>
     <w:lsdException w:name="Table Web 1" w:semiHidden="1" w:unhideWhenUsed="1"/>
     <w:lsdException w:name="Table Web 2" w:semiHidden="1" w:unhideWhenUsed="1"/>
-    <w:lsdException w:name="Table Web 3" w:semiHidden="1" w:unhideWhenUsed="1"/>
     <w:lsdException w:name="Balloon Text" w:semiHidden="1" w:unhideWhenUsed="1"/>
     <w:lsdException w:name="Table Theme" w:semiHidden="1" w:unhideWhenUsed="1"/>
     <w:lsdException w:name="Placeholder Text" w:semiHidden="1" w:uiPriority="99"/>
@@ -2661,6 +3049,10 @@
     <w:lsdException w:name="List Table 5 Dark Accent 6" w:uiPriority="50"/>
     <w:lsdException w:name="List Table 6 Colorful Accent 6" w:uiPriority="51"/>
     <w:lsdException w:name="List Table 7 Colorful Accent 6" w:uiPriority="52"/>
+    <w:lsdException w:name="Mention" w:semiHidden="1" w:uiPriority="99" w:unhideWhenUsed="1"/>
+    <w:lsdException w:name="Smart Hyperlink" w:semiHidden="1" w:uiPriority="99" w:unhideWhenUsed="1"/>
+    <w:lsdException w:name="Hashtag" w:semiHidden="1" w:uiPriority="99" w:unhideWhenUsed="1"/>
+    <w:lsdException w:name="Unresolved Mention" w:semiHidden="1" w:uiPriority="99" w:unhideWhenUsed="1"/>
   </w:latentStyles>
   <w:style w:type="paragraph" w:default="1" w:styleId="Normal">
     <w:name w:val="Normal"/>
@@ -2855,6 +3247,7 @@
   <w:style w:type="character" w:default="1" w:styleId="Fontepargpadro">
     <w:name w:val="Default Paragraph Font"/>
     <w:uiPriority w:val="1"/>
+    <w:semiHidden/>
     <w:unhideWhenUsed/>
   </w:style>
   <w:style w:type="table" w:default="1" w:styleId="Tabelanormal">
@@ -3721,7 +4114,7 @@
 </file>
 
 <file path=customXml/itemProps1.xml><?xml version="1.0" encoding="utf-8"?>
-<ds:datastoreItem xmlns:ds="http://schemas.openxmlformats.org/officeDocument/2006/customXml" ds:itemID="{DC04C5CE-7EA7-4CBA-B28E-B0CD501287EC}">
+<ds:datastoreItem xmlns:ds="http://schemas.openxmlformats.org/officeDocument/2006/customXml" ds:itemID="{CB472683-C964-4E12-BEBC-3A938887E9C5}">
   <ds:schemaRefs>
     <ds:schemaRef ds:uri="http://schemas.openxmlformats.org/officeDocument/2006/bibliography"/>
   </ds:schemaRefs>

</xml_diff>

<commit_message>
Retirado o índice da Autenticação :.
</commit_message>
<xml_diff>
--- a/requisitos/Especificação Caso de uso UC4 – Realizar Venda.docx
+++ b/requisitos/Especificação Caso de uso UC4 – Realizar Venda.docx
@@ -21,21 +21,12 @@
         </w:rPr>
         <w:t xml:space="preserve">Projeto </w:t>
       </w:r>
-      <w:proofErr w:type="spellStart"/>
       <w:r>
         <w:rPr>
           <w:rFonts w:cs="Arial"/>
           <w:lang w:val="pt-BR"/>
         </w:rPr>
-        <w:t>Smart</w:t>
-      </w:r>
-      <w:proofErr w:type="spellEnd"/>
-      <w:r>
-        <w:rPr>
-          <w:rFonts w:cs="Arial"/>
-          <w:lang w:val="pt-BR"/>
-        </w:rPr>
-        <w:t xml:space="preserve"> Sales</w:t>
+        <w:t>Smart Sales</w:t>
       </w:r>
     </w:p>
     <w:p>
@@ -170,8 +161,6 @@
         </w:rPr>
         <w:t>Usuário</w:t>
       </w:r>
-      <w:bookmarkStart w:id="7" w:name="_GoBack"/>
-      <w:bookmarkEnd w:id="7"/>
     </w:p>
     <w:p>
       <w:pPr>
@@ -186,18 +175,18 @@
           <w:lang w:val="fr-FR"/>
         </w:rPr>
       </w:pPr>
-      <w:bookmarkStart w:id="8" w:name="_Toc425054505"/>
-      <w:bookmarkStart w:id="9" w:name="_Toc423410239"/>
-      <w:bookmarkStart w:id="10" w:name="_Toc350264733"/>
+      <w:bookmarkStart w:id="7" w:name="_Toc425054505"/>
+      <w:bookmarkStart w:id="8" w:name="_Toc423410239"/>
+      <w:bookmarkStart w:id="9" w:name="_Toc350264733"/>
       <w:r>
         <w:rPr>
           <w:rFonts w:cs="Arial"/>
         </w:rPr>
         <w:t>Fluxo de Eventos</w:t>
       </w:r>
+      <w:bookmarkEnd w:id="7"/>
       <w:bookmarkEnd w:id="8"/>
       <w:bookmarkEnd w:id="9"/>
-      <w:bookmarkEnd w:id="10"/>
     </w:p>
     <w:p>
       <w:pPr>
@@ -207,9 +196,9 @@
           <w:rFonts w:ascii="Arial" w:hAnsi="Arial" w:cs="Arial"/>
         </w:rPr>
       </w:pPr>
-      <w:bookmarkStart w:id="11" w:name="_Toc425054506"/>
-      <w:bookmarkStart w:id="12" w:name="_Toc423410240"/>
-      <w:bookmarkStart w:id="13" w:name="_Toc350264734"/>
+      <w:bookmarkStart w:id="10" w:name="_Toc425054506"/>
+      <w:bookmarkStart w:id="11" w:name="_Toc423410240"/>
+      <w:bookmarkStart w:id="12" w:name="_Toc350264734"/>
       <w:r>
         <w:rPr>
           <w:rFonts w:ascii="Arial" w:hAnsi="Arial" w:cs="Arial"/>
@@ -222,9 +211,9 @@
         </w:rPr>
         <w:t>Fluxo Básico</w:t>
       </w:r>
+      <w:bookmarkEnd w:id="10"/>
       <w:bookmarkEnd w:id="11"/>
       <w:bookmarkEnd w:id="12"/>
-      <w:bookmarkEnd w:id="13"/>
       <w:r>
         <w:rPr>
           <w:rFonts w:ascii="Arial" w:hAnsi="Arial" w:cs="Arial"/>
@@ -234,64 +223,12 @@
     </w:p>
     <w:p>
       <w:pPr>
-        <w:pStyle w:val="Ttulo3"/>
-        <w:tabs>
-          <w:tab w:val="clear" w:pos="1003"/>
-          <w:tab w:val="num" w:pos="993"/>
-        </w:tabs>
-        <w:ind w:left="993" w:hanging="596"/>
-      </w:pPr>
-      <w:r>
-        <w:t xml:space="preserve">Usuário já autenticou com </w:t>
-      </w:r>
-      <w:r>
-        <w:t>usuário</w:t>
-      </w:r>
-      <w:r>
-        <w:t xml:space="preserve"> e </w:t>
-      </w:r>
-      <w:proofErr w:type="gramStart"/>
-      <w:r>
-        <w:t>senha</w:t>
-      </w:r>
-      <w:r>
-        <w:t>(</w:t>
-      </w:r>
-      <w:proofErr w:type="gramEnd"/>
-      <w:r>
-        <w:t xml:space="preserve">UC8-Autenticar Usuário). </w:t>
-      </w:r>
-      <w:r>
-        <w:t xml:space="preserve">O </w:t>
-      </w:r>
-      <w:r>
-        <w:t>S</w:t>
-      </w:r>
-      <w:r>
-        <w:t>istema</w:t>
-      </w:r>
-      <w:r>
-        <w:t xml:space="preserve"> exibirá</w:t>
-      </w:r>
-      <w:r>
-        <w:t xml:space="preserve"> o menu</w:t>
-      </w:r>
-      <w:r>
-        <w:t xml:space="preserve"> conforme </w:t>
-      </w:r>
-      <w:r>
-        <w:t xml:space="preserve">a </w:t>
-      </w:r>
-      <w:r>
-        <w:t>Interface 1 abaixo:</w:t>
-      </w:r>
-    </w:p>
-    <w:p>
-      <w:pPr>
-        <w:rPr>
-          <w:lang w:val="pt-BR"/>
-        </w:rPr>
-      </w:pPr>
+        <w:rPr>
+          <w:lang w:val="pt-BR"/>
+        </w:rPr>
+      </w:pPr>
+      <w:bookmarkStart w:id="13" w:name="_GoBack"/>
+      <w:bookmarkEnd w:id="13"/>
     </w:p>
     <w:p>
       <w:pPr>
@@ -530,7 +467,6 @@
         <w:rPr>
           <w:lang w:val="pt-BR"/>
         </w:rPr>
-        <w:lastRenderedPageBreak/>
         <w:t>Tipo de Pagamento: A VISTA, CARTÃO</w:t>
       </w:r>
       <w:r>
@@ -573,6 +509,7 @@
         <w:rPr>
           <w:lang w:val="pt-BR"/>
         </w:rPr>
+        <w:lastRenderedPageBreak/>
         <w:t xml:space="preserve">No botão existente em </w:t>
       </w:r>
       <w:r>
@@ -1142,19 +1079,11 @@
             </w:rPr>
             <w:t xml:space="preserve">Sistema </w:t>
           </w:r>
-          <w:proofErr w:type="spellStart"/>
           <w:r>
             <w:rPr>
               <w:lang w:val="pt-BR"/>
             </w:rPr>
-            <w:t>Smart</w:t>
-          </w:r>
-          <w:proofErr w:type="spellEnd"/>
-          <w:r>
-            <w:rPr>
-              <w:lang w:val="pt-BR"/>
-            </w:rPr>
-            <w:t xml:space="preserve"> Sales</w:t>
+            <w:t>Smart Sales</w:t>
           </w:r>
           <w:r>
             <w:rPr>
@@ -1317,19 +1246,11 @@
             </w:rPr>
             <w:t xml:space="preserve">rojeto </w:t>
           </w:r>
-          <w:proofErr w:type="spellStart"/>
           <w:r>
             <w:rPr>
               <w:lang w:val="pt-BR"/>
             </w:rPr>
-            <w:t>Smart</w:t>
-          </w:r>
-          <w:proofErr w:type="spellEnd"/>
-          <w:r>
-            <w:rPr>
-              <w:lang w:val="pt-BR"/>
-            </w:rPr>
-            <w:t xml:space="preserve"> Sales</w:t>
+            <w:t>Smart Sales</w:t>
           </w:r>
         </w:p>
       </w:tc>
@@ -4119,7 +4040,7 @@
 </file>
 
 <file path=customXml/itemProps1.xml><?xml version="1.0" encoding="utf-8"?>
-<ds:datastoreItem xmlns:ds="http://schemas.openxmlformats.org/officeDocument/2006/customXml" ds:itemID="{86A0EC59-4589-4B50-B460-F6F4F95288BC}">
+<ds:datastoreItem xmlns:ds="http://schemas.openxmlformats.org/officeDocument/2006/customXml" ds:itemID="{185BE41E-8E25-4BD4-822B-F833F72CEDA0}">
   <ds:schemaRefs>
     <ds:schemaRef ds:uri="http://schemas.openxmlformats.org/officeDocument/2006/bibliography"/>
   </ds:schemaRefs>

</xml_diff>